<commit_message>
updated 2016 10 21 less immediate ebola lang
</commit_message>
<xml_diff>
--- a/Bodies/General/New Donor.docx
+++ b/Bodies/General/New Donor.docx
@@ -173,8 +173,6 @@
         </w:rPr>
         <w:t xml:space="preserve">. </w:t>
       </w:r>
-      <w:bookmarkStart w:id="1" w:name="_GoBack"/>
-      <w:bookmarkEnd w:id="1"/>
       <w:r>
         <w:rPr>
           <w:rFonts w:ascii="Times New Roman" w:eastAsia="Times New Roman" w:hAnsi="Times New Roman" w:cs="Times New Roman"/>
@@ -220,16 +218,18 @@
           <w:sz w:val="21"/>
           <w:szCs w:val="21"/>
         </w:rPr>
-        <w:t xml:space="preserve">Thanks to your generosity, a Haitian community health worker, trained by Partners In Health, is bringing antiretroviral therapy to HIV patients. A pregnant woman in Rwanda is getting prenatal care from a trained, qualified obstetrician. </w:t>
-      </w:r>
-      <w:r>
-        <w:rPr>
-          <w:rFonts w:ascii="Times New Roman" w:eastAsia="Times New Roman" w:hAnsi="Times New Roman" w:cs="Times New Roman"/>
-          <w:noProof/>
-          <w:sz w:val="21"/>
-          <w:szCs w:val="21"/>
-        </w:rPr>
-        <w:t>And, as you read this, PIH clinicians are treating those most affected by the Ebola outbreak in West Africa.</w:t>
+        <w:t>Thanks to your generosity, a patient in Haiti is receiving lifesaving treatment for cholera at a Partners In Health facility. An e</w:t>
+      </w:r>
+      <w:bookmarkStart w:id="1" w:name="_GoBack"/>
+      <w:bookmarkEnd w:id="1"/>
+      <w:r>
+        <w:rPr>
+          <w:rFonts w:ascii="Times New Roman" w:eastAsia="Times New Roman" w:hAnsi="Times New Roman" w:cs="Times New Roman"/>
+          <w:noProof/>
+          <w:sz w:val="21"/>
+          <w:szCs w:val="21"/>
+        </w:rPr>
+        <w:t>xpectant mother in Liberia is getting prenatal care from a trained, qualified obstetrician. And a Malawian community health worker, trained by Partners In Health, is bringing ready-to-use therapeutic food to a malnourished child.</w:t>
       </w:r>
     </w:p>
     <w:p>

</xml_diff>